<commit_message>
fix : add missing program 50
</commit_message>
<xml_diff>
--- a/docs/c++Assignment.docx
+++ b/docs/c++Assignment.docx
@@ -38358,14 +38358,903 @@
     </w:p>
     <w:p>
       <w:pPr>
-        <w:rPr>
-          <w:rFonts w:ascii="Times New Roman" w:hAnsi="Times New Roman" w:cs="Times New Roman"/>
-          <w:b/>
-          <w:bCs/>
-          <w:sz w:val="28"/>
-          <w:szCs w:val="24"/>
-        </w:rPr>
-      </w:pPr>
+        <w:spacing w:after="0"/>
+        <w:rPr>
+          <w:rFonts w:ascii="Times New Roman" w:hAnsi="Times New Roman" w:cs="Times New Roman"/>
+          <w:sz w:val="24"/>
+          <w:szCs w:val="24"/>
+        </w:rPr>
+      </w:pPr>
+      <w:r>
+        <w:rPr>
+          <w:rFonts w:ascii="Times New Roman" w:hAnsi="Times New Roman" w:cs="Times New Roman"/>
+          <w:sz w:val="24"/>
+          <w:szCs w:val="24"/>
+        </w:rPr>
+        <w:t>#include &lt;iostream&gt;</w:t>
+      </w:r>
+    </w:p>
+    <w:p>
+      <w:pPr>
+        <w:spacing w:after="0"/>
+        <w:rPr>
+          <w:rFonts w:ascii="Times New Roman" w:hAnsi="Times New Roman" w:cs="Times New Roman"/>
+          <w:sz w:val="24"/>
+          <w:szCs w:val="24"/>
+        </w:rPr>
+      </w:pPr>
+      <w:r>
+        <w:rPr>
+          <w:rFonts w:ascii="Times New Roman" w:hAnsi="Times New Roman" w:cs="Times New Roman"/>
+          <w:sz w:val="24"/>
+          <w:szCs w:val="24"/>
+        </w:rPr>
+        <w:t>using namespace std;</w:t>
+      </w:r>
+    </w:p>
+    <w:p>
+      <w:pPr>
+        <w:spacing w:after="0"/>
+        <w:rPr>
+          <w:rFonts w:ascii="Times New Roman" w:hAnsi="Times New Roman" w:cs="Times New Roman"/>
+          <w:sz w:val="24"/>
+          <w:szCs w:val="24"/>
+        </w:rPr>
+      </w:pPr>
+    </w:p>
+    <w:p>
+      <w:pPr>
+        <w:spacing w:after="0"/>
+        <w:rPr>
+          <w:rFonts w:ascii="Times New Roman" w:hAnsi="Times New Roman" w:cs="Times New Roman"/>
+          <w:sz w:val="24"/>
+          <w:szCs w:val="24"/>
+        </w:rPr>
+      </w:pPr>
+      <w:r>
+        <w:rPr>
+          <w:rFonts w:ascii="Times New Roman" w:hAnsi="Times New Roman" w:cs="Times New Roman"/>
+          <w:sz w:val="24"/>
+          <w:szCs w:val="24"/>
+        </w:rPr>
+        <w:t>class ParamConstruct</w:t>
+      </w:r>
+    </w:p>
+    <w:p>
+      <w:pPr>
+        <w:spacing w:after="0"/>
+        <w:rPr>
+          <w:rFonts w:ascii="Times New Roman" w:hAnsi="Times New Roman" w:cs="Times New Roman"/>
+          <w:sz w:val="24"/>
+          <w:szCs w:val="24"/>
+        </w:rPr>
+      </w:pPr>
+      <w:r>
+        <w:rPr>
+          <w:rFonts w:ascii="Times New Roman" w:hAnsi="Times New Roman" w:cs="Times New Roman"/>
+          <w:sz w:val="24"/>
+          <w:szCs w:val="24"/>
+        </w:rPr>
+        <w:t>{</w:t>
+      </w:r>
+    </w:p>
+    <w:p>
+      <w:pPr>
+        <w:spacing w:after="0"/>
+        <w:rPr>
+          <w:rFonts w:ascii="Times New Roman" w:hAnsi="Times New Roman" w:cs="Times New Roman"/>
+          <w:sz w:val="24"/>
+          <w:szCs w:val="24"/>
+        </w:rPr>
+      </w:pPr>
+      <w:r>
+        <w:rPr>
+          <w:rFonts w:ascii="Times New Roman" w:hAnsi="Times New Roman" w:cs="Times New Roman"/>
+          <w:sz w:val="24"/>
+          <w:szCs w:val="24"/>
+        </w:rPr>
+        <w:t>private:</w:t>
+      </w:r>
+    </w:p>
+    <w:p>
+      <w:pPr>
+        <w:spacing w:after="0"/>
+        <w:rPr>
+          <w:rFonts w:ascii="Times New Roman" w:hAnsi="Times New Roman" w:cs="Times New Roman"/>
+          <w:sz w:val="24"/>
+          <w:szCs w:val="24"/>
+        </w:rPr>
+      </w:pPr>
+      <w:r>
+        <w:rPr>
+          <w:rFonts w:ascii="Times New Roman" w:hAnsi="Times New Roman" w:cs="Times New Roman"/>
+          <w:sz w:val="24"/>
+          <w:szCs w:val="24"/>
+        </w:rPr>
+        <w:tab/>
+        <w:t>// Three private members</w:t>
+      </w:r>
+    </w:p>
+    <w:p>
+      <w:pPr>
+        <w:spacing w:after="0"/>
+        <w:rPr>
+          <w:rFonts w:ascii="Times New Roman" w:hAnsi="Times New Roman" w:cs="Times New Roman"/>
+          <w:sz w:val="24"/>
+          <w:szCs w:val="24"/>
+        </w:rPr>
+      </w:pPr>
+      <w:r>
+        <w:rPr>
+          <w:rFonts w:ascii="Times New Roman" w:hAnsi="Times New Roman" w:cs="Times New Roman"/>
+          <w:sz w:val="24"/>
+          <w:szCs w:val="24"/>
+        </w:rPr>
+        <w:tab/>
+        <w:t>int num1, num2, num3;</w:t>
+      </w:r>
+    </w:p>
+    <w:p>
+      <w:pPr>
+        <w:spacing w:after="0"/>
+        <w:rPr>
+          <w:rFonts w:ascii="Times New Roman" w:hAnsi="Times New Roman" w:cs="Times New Roman"/>
+          <w:sz w:val="24"/>
+          <w:szCs w:val="24"/>
+        </w:rPr>
+      </w:pPr>
+      <w:r>
+        <w:rPr>
+          <w:rFonts w:ascii="Times New Roman" w:hAnsi="Times New Roman" w:cs="Times New Roman"/>
+          <w:sz w:val="24"/>
+          <w:szCs w:val="24"/>
+        </w:rPr>
+        <w:t>public:</w:t>
+      </w:r>
+    </w:p>
+    <w:p>
+      <w:pPr>
+        <w:spacing w:after="0"/>
+        <w:rPr>
+          <w:rFonts w:ascii="Times New Roman" w:hAnsi="Times New Roman" w:cs="Times New Roman"/>
+          <w:sz w:val="24"/>
+          <w:szCs w:val="24"/>
+        </w:rPr>
+      </w:pPr>
+      <w:r>
+        <w:rPr>
+          <w:rFonts w:ascii="Times New Roman" w:hAnsi="Times New Roman" w:cs="Times New Roman"/>
+          <w:sz w:val="24"/>
+          <w:szCs w:val="24"/>
+        </w:rPr>
+        <w:tab/>
+        <w:t>// constructor declaration</w:t>
+      </w:r>
+    </w:p>
+    <w:p>
+      <w:pPr>
+        <w:spacing w:after="0"/>
+        <w:rPr>
+          <w:rFonts w:ascii="Times New Roman" w:hAnsi="Times New Roman" w:cs="Times New Roman"/>
+          <w:sz w:val="24"/>
+          <w:szCs w:val="24"/>
+        </w:rPr>
+      </w:pPr>
+      <w:r>
+        <w:rPr>
+          <w:rFonts w:ascii="Times New Roman" w:hAnsi="Times New Roman" w:cs="Times New Roman"/>
+          <w:sz w:val="24"/>
+          <w:szCs w:val="24"/>
+        </w:rPr>
+        <w:tab/>
+        <w:t>ParamConstruct(int num1, int num2, int num3);</w:t>
+      </w:r>
+    </w:p>
+    <w:p>
+      <w:pPr>
+        <w:spacing w:after="0"/>
+        <w:rPr>
+          <w:rFonts w:ascii="Times New Roman" w:hAnsi="Times New Roman" w:cs="Times New Roman"/>
+          <w:sz w:val="24"/>
+          <w:szCs w:val="24"/>
+        </w:rPr>
+      </w:pPr>
+      <w:r>
+        <w:rPr>
+          <w:rFonts w:ascii="Times New Roman" w:hAnsi="Times New Roman" w:cs="Times New Roman"/>
+          <w:sz w:val="24"/>
+          <w:szCs w:val="24"/>
+        </w:rPr>
+        <w:tab/>
+        <w:t>void printData();</w:t>
+      </w:r>
+    </w:p>
+    <w:p>
+      <w:pPr>
+        <w:spacing w:after="0"/>
+        <w:rPr>
+          <w:rFonts w:ascii="Times New Roman" w:hAnsi="Times New Roman" w:cs="Times New Roman"/>
+          <w:sz w:val="24"/>
+          <w:szCs w:val="24"/>
+        </w:rPr>
+      </w:pPr>
+      <w:r>
+        <w:rPr>
+          <w:rFonts w:ascii="Times New Roman" w:hAnsi="Times New Roman" w:cs="Times New Roman"/>
+          <w:sz w:val="24"/>
+          <w:szCs w:val="24"/>
+        </w:rPr>
+        <w:t>};</w:t>
+      </w:r>
+    </w:p>
+    <w:p>
+      <w:pPr>
+        <w:spacing w:after="0"/>
+        <w:rPr>
+          <w:rFonts w:ascii="Times New Roman" w:hAnsi="Times New Roman" w:cs="Times New Roman"/>
+          <w:sz w:val="24"/>
+          <w:szCs w:val="24"/>
+        </w:rPr>
+      </w:pPr>
+      <w:r>
+        <w:rPr>
+          <w:rFonts w:ascii="Times New Roman" w:hAnsi="Times New Roman" w:cs="Times New Roman"/>
+          <w:sz w:val="24"/>
+          <w:szCs w:val="24"/>
+        </w:rPr>
+        <w:t>// constructor definition</w:t>
+      </w:r>
+    </w:p>
+    <w:p>
+      <w:pPr>
+        <w:spacing w:after="0"/>
+        <w:rPr>
+          <w:rFonts w:ascii="Times New Roman" w:hAnsi="Times New Roman" w:cs="Times New Roman"/>
+          <w:sz w:val="24"/>
+          <w:szCs w:val="24"/>
+        </w:rPr>
+      </w:pPr>
+      <w:r>
+        <w:rPr>
+          <w:rFonts w:ascii="Times New Roman" w:hAnsi="Times New Roman" w:cs="Times New Roman"/>
+          <w:sz w:val="24"/>
+          <w:szCs w:val="24"/>
+        </w:rPr>
+        <w:t>ParamConstruct::ParamConstruct(int num1, int num2, int num3){</w:t>
+      </w:r>
+    </w:p>
+    <w:p>
+      <w:pPr>
+        <w:spacing w:after="0"/>
+        <w:rPr>
+          <w:rFonts w:ascii="Times New Roman" w:hAnsi="Times New Roman" w:cs="Times New Roman"/>
+          <w:sz w:val="24"/>
+          <w:szCs w:val="24"/>
+        </w:rPr>
+      </w:pPr>
+      <w:r>
+        <w:rPr>
+          <w:rFonts w:ascii="Times New Roman" w:hAnsi="Times New Roman" w:cs="Times New Roman"/>
+          <w:sz w:val="24"/>
+          <w:szCs w:val="24"/>
+        </w:rPr>
+        <w:tab/>
+        <w:t>this-&gt;num1 = num1;</w:t>
+      </w:r>
+    </w:p>
+    <w:p>
+      <w:pPr>
+        <w:spacing w:after="0"/>
+        <w:rPr>
+          <w:rFonts w:ascii="Times New Roman" w:hAnsi="Times New Roman" w:cs="Times New Roman"/>
+          <w:sz w:val="24"/>
+          <w:szCs w:val="24"/>
+        </w:rPr>
+      </w:pPr>
+      <w:r>
+        <w:rPr>
+          <w:rFonts w:ascii="Times New Roman" w:hAnsi="Times New Roman" w:cs="Times New Roman"/>
+          <w:sz w:val="24"/>
+          <w:szCs w:val="24"/>
+        </w:rPr>
+        <w:tab/>
+        <w:t>this-&gt;num2 = num2;</w:t>
+      </w:r>
+    </w:p>
+    <w:p>
+      <w:pPr>
+        <w:spacing w:after="0"/>
+        <w:rPr>
+          <w:rFonts w:ascii="Times New Roman" w:hAnsi="Times New Roman" w:cs="Times New Roman"/>
+          <w:sz w:val="24"/>
+          <w:szCs w:val="24"/>
+        </w:rPr>
+      </w:pPr>
+      <w:r>
+        <w:rPr>
+          <w:rFonts w:ascii="Times New Roman" w:hAnsi="Times New Roman" w:cs="Times New Roman"/>
+          <w:sz w:val="24"/>
+          <w:szCs w:val="24"/>
+        </w:rPr>
+        <w:tab/>
+        <w:t>this-&gt;num3 = num3;</w:t>
+      </w:r>
+    </w:p>
+    <w:p>
+      <w:pPr>
+        <w:spacing w:after="0"/>
+        <w:rPr>
+          <w:rFonts w:ascii="Times New Roman" w:hAnsi="Times New Roman" w:cs="Times New Roman"/>
+          <w:sz w:val="24"/>
+          <w:szCs w:val="24"/>
+        </w:rPr>
+      </w:pPr>
+      <w:r>
+        <w:rPr>
+          <w:rFonts w:ascii="Times New Roman" w:hAnsi="Times New Roman" w:cs="Times New Roman"/>
+          <w:sz w:val="24"/>
+          <w:szCs w:val="24"/>
+        </w:rPr>
+        <w:t>}</w:t>
+      </w:r>
+    </w:p>
+    <w:p>
+      <w:pPr>
+        <w:spacing w:after="0"/>
+        <w:rPr>
+          <w:rFonts w:ascii="Times New Roman" w:hAnsi="Times New Roman" w:cs="Times New Roman"/>
+          <w:sz w:val="24"/>
+          <w:szCs w:val="24"/>
+        </w:rPr>
+      </w:pPr>
+    </w:p>
+    <w:p>
+      <w:pPr>
+        <w:spacing w:after="0"/>
+        <w:rPr>
+          <w:rFonts w:ascii="Times New Roman" w:hAnsi="Times New Roman" w:cs="Times New Roman"/>
+          <w:sz w:val="24"/>
+          <w:szCs w:val="24"/>
+        </w:rPr>
+      </w:pPr>
+      <w:r>
+        <w:rPr>
+          <w:rFonts w:ascii="Times New Roman" w:hAnsi="Times New Roman" w:cs="Times New Roman"/>
+          <w:sz w:val="24"/>
+          <w:szCs w:val="24"/>
+        </w:rPr>
+        <w:t>void ParamConstruct ::printData(){</w:t>
+      </w:r>
+    </w:p>
+    <w:p>
+      <w:pPr>
+        <w:spacing w:after="0"/>
+        <w:rPr>
+          <w:rFonts w:ascii="Times New Roman" w:hAnsi="Times New Roman" w:cs="Times New Roman"/>
+          <w:sz w:val="24"/>
+          <w:szCs w:val="24"/>
+        </w:rPr>
+      </w:pPr>
+      <w:r>
+        <w:rPr>
+          <w:rFonts w:ascii="Times New Roman" w:hAnsi="Times New Roman" w:cs="Times New Roman"/>
+          <w:sz w:val="24"/>
+          <w:szCs w:val="24"/>
+        </w:rPr>
+        <w:tab/>
+        <w:t>cout &lt;&lt; "num1 : " &lt;&lt; num1 &lt;&lt; endl;</w:t>
+      </w:r>
+    </w:p>
+    <w:p>
+      <w:pPr>
+        <w:spacing w:after="0"/>
+        <w:rPr>
+          <w:rFonts w:ascii="Times New Roman" w:hAnsi="Times New Roman" w:cs="Times New Roman"/>
+          <w:sz w:val="24"/>
+          <w:szCs w:val="24"/>
+        </w:rPr>
+      </w:pPr>
+      <w:r>
+        <w:rPr>
+          <w:rFonts w:ascii="Times New Roman" w:hAnsi="Times New Roman" w:cs="Times New Roman"/>
+          <w:sz w:val="24"/>
+          <w:szCs w:val="24"/>
+        </w:rPr>
+        <w:tab/>
+        <w:t>cout &lt;&lt; "num2 : " &lt;&lt; num2 &lt;&lt; endl;</w:t>
+      </w:r>
+    </w:p>
+    <w:p>
+      <w:pPr>
+        <w:spacing w:after="0"/>
+        <w:rPr>
+          <w:rFonts w:ascii="Times New Roman" w:hAnsi="Times New Roman" w:cs="Times New Roman"/>
+          <w:sz w:val="24"/>
+          <w:szCs w:val="24"/>
+        </w:rPr>
+      </w:pPr>
+      <w:r>
+        <w:rPr>
+          <w:rFonts w:ascii="Times New Roman" w:hAnsi="Times New Roman" w:cs="Times New Roman"/>
+          <w:sz w:val="24"/>
+          <w:szCs w:val="24"/>
+        </w:rPr>
+        <w:tab/>
+        <w:t>cout &lt;&lt; "num3 : " &lt;&lt; num3 &lt;&lt; endl;</w:t>
+      </w:r>
+    </w:p>
+    <w:p>
+      <w:pPr>
+        <w:spacing w:after="0"/>
+        <w:rPr>
+          <w:rFonts w:ascii="Times New Roman" w:hAnsi="Times New Roman" w:cs="Times New Roman"/>
+          <w:sz w:val="24"/>
+          <w:szCs w:val="24"/>
+        </w:rPr>
+      </w:pPr>
+      <w:r>
+        <w:rPr>
+          <w:rFonts w:ascii="Times New Roman" w:hAnsi="Times New Roman" w:cs="Times New Roman"/>
+          <w:sz w:val="24"/>
+          <w:szCs w:val="24"/>
+        </w:rPr>
+        <w:t>}</w:t>
+      </w:r>
+    </w:p>
+    <w:p>
+      <w:pPr>
+        <w:spacing w:after="0"/>
+        <w:rPr>
+          <w:rFonts w:ascii="Times New Roman" w:hAnsi="Times New Roman" w:cs="Times New Roman"/>
+          <w:sz w:val="24"/>
+          <w:szCs w:val="24"/>
+        </w:rPr>
+      </w:pPr>
+    </w:p>
+    <w:p>
+      <w:pPr>
+        <w:spacing w:after="0"/>
+        <w:rPr>
+          <w:rFonts w:ascii="Times New Roman" w:hAnsi="Times New Roman" w:cs="Times New Roman"/>
+          <w:sz w:val="24"/>
+          <w:szCs w:val="24"/>
+        </w:rPr>
+      </w:pPr>
+      <w:r>
+        <w:rPr>
+          <w:rFonts w:ascii="Times New Roman" w:hAnsi="Times New Roman" w:cs="Times New Roman"/>
+          <w:sz w:val="24"/>
+          <w:szCs w:val="24"/>
+        </w:rPr>
+        <w:t>void printIntro(string topic, string time){</w:t>
+      </w:r>
+    </w:p>
+    <w:p>
+      <w:pPr>
+        <w:spacing w:after="0"/>
+        <w:rPr>
+          <w:rFonts w:ascii="Times New Roman" w:hAnsi="Times New Roman" w:cs="Times New Roman"/>
+          <w:sz w:val="24"/>
+          <w:szCs w:val="24"/>
+        </w:rPr>
+      </w:pPr>
+      <w:r>
+        <w:rPr>
+          <w:rFonts w:ascii="Times New Roman" w:hAnsi="Times New Roman" w:cs="Times New Roman"/>
+          <w:sz w:val="24"/>
+          <w:szCs w:val="24"/>
+        </w:rPr>
+        <w:tab/>
+        <w:t>cout &lt;&lt; "Topic : " &lt;&lt; topic &lt;&lt; endl;</w:t>
+      </w:r>
+    </w:p>
+    <w:p>
+      <w:pPr>
+        <w:spacing w:after="0"/>
+        <w:rPr>
+          <w:rFonts w:ascii="Times New Roman" w:hAnsi="Times New Roman" w:cs="Times New Roman"/>
+          <w:sz w:val="24"/>
+          <w:szCs w:val="24"/>
+        </w:rPr>
+      </w:pPr>
+      <w:r>
+        <w:rPr>
+          <w:rFonts w:ascii="Times New Roman" w:hAnsi="Times New Roman" w:cs="Times New Roman"/>
+          <w:sz w:val="24"/>
+          <w:szCs w:val="24"/>
+        </w:rPr>
+        <w:tab/>
+        <w:t>cout &lt;&lt; "Author : Jitendra Kumar Sahu" &lt;&lt; endl;</w:t>
+      </w:r>
+    </w:p>
+    <w:p>
+      <w:pPr>
+        <w:spacing w:after="0"/>
+        <w:rPr>
+          <w:rFonts w:ascii="Times New Roman" w:hAnsi="Times New Roman" w:cs="Times New Roman"/>
+          <w:sz w:val="24"/>
+          <w:szCs w:val="24"/>
+        </w:rPr>
+      </w:pPr>
+      <w:r>
+        <w:rPr>
+          <w:rFonts w:ascii="Times New Roman" w:hAnsi="Times New Roman" w:cs="Times New Roman"/>
+          <w:sz w:val="24"/>
+          <w:szCs w:val="24"/>
+        </w:rPr>
+        <w:tab/>
+        <w:t>cout &lt;&lt; "Time : " &lt;&lt; time &lt;&lt; endl;</w:t>
+      </w:r>
+    </w:p>
+    <w:p>
+      <w:pPr>
+        <w:spacing w:after="0"/>
+        <w:rPr>
+          <w:rFonts w:ascii="Times New Roman" w:hAnsi="Times New Roman" w:cs="Times New Roman"/>
+          <w:sz w:val="24"/>
+          <w:szCs w:val="24"/>
+        </w:rPr>
+      </w:pPr>
+      <w:r>
+        <w:rPr>
+          <w:rFonts w:ascii="Times New Roman" w:hAnsi="Times New Roman" w:cs="Times New Roman"/>
+          <w:sz w:val="24"/>
+          <w:szCs w:val="24"/>
+        </w:rPr>
+        <w:tab/>
+        <w:t>cout &lt;&lt; "------------------*------------------" &lt;&lt; endl;</w:t>
+      </w:r>
+    </w:p>
+    <w:p>
+      <w:pPr>
+        <w:spacing w:after="0"/>
+        <w:rPr>
+          <w:rFonts w:ascii="Times New Roman" w:hAnsi="Times New Roman" w:cs="Times New Roman"/>
+          <w:sz w:val="24"/>
+          <w:szCs w:val="24"/>
+        </w:rPr>
+      </w:pPr>
+      <w:r>
+        <w:rPr>
+          <w:rFonts w:ascii="Times New Roman" w:hAnsi="Times New Roman" w:cs="Times New Roman"/>
+          <w:sz w:val="24"/>
+          <w:szCs w:val="24"/>
+        </w:rPr>
+        <w:t>}</w:t>
+      </w:r>
+    </w:p>
+    <w:p>
+      <w:pPr>
+        <w:spacing w:after="0"/>
+        <w:rPr>
+          <w:rFonts w:ascii="Times New Roman" w:hAnsi="Times New Roman" w:cs="Times New Roman"/>
+          <w:sz w:val="24"/>
+          <w:szCs w:val="24"/>
+        </w:rPr>
+      </w:pPr>
+    </w:p>
+    <w:p>
+      <w:pPr>
+        <w:spacing w:after="0"/>
+        <w:rPr>
+          <w:rFonts w:ascii="Times New Roman" w:hAnsi="Times New Roman" w:cs="Times New Roman"/>
+          <w:sz w:val="24"/>
+          <w:szCs w:val="24"/>
+        </w:rPr>
+      </w:pPr>
+      <w:r>
+        <w:rPr>
+          <w:rFonts w:ascii="Times New Roman" w:hAnsi="Times New Roman" w:cs="Times New Roman"/>
+          <w:sz w:val="24"/>
+          <w:szCs w:val="24"/>
+        </w:rPr>
+        <w:t>int main(){</w:t>
+      </w:r>
+    </w:p>
+    <w:p>
+      <w:pPr>
+        <w:spacing w:after="0"/>
+        <w:rPr>
+          <w:rFonts w:ascii="Times New Roman" w:hAnsi="Times New Roman" w:cs="Times New Roman"/>
+          <w:sz w:val="24"/>
+          <w:szCs w:val="24"/>
+        </w:rPr>
+      </w:pPr>
+      <w:r>
+        <w:rPr>
+          <w:rFonts w:ascii="Times New Roman" w:hAnsi="Times New Roman" w:cs="Times New Roman"/>
+          <w:sz w:val="24"/>
+          <w:szCs w:val="24"/>
+        </w:rPr>
+        <w:tab/>
+        <w:t>printIntro("Parametrized constructor demonstration", "24-11-23 22:46");</w:t>
+      </w:r>
+    </w:p>
+    <w:p>
+      <w:pPr>
+        <w:spacing w:after="0"/>
+        <w:rPr>
+          <w:rFonts w:ascii="Times New Roman" w:hAnsi="Times New Roman" w:cs="Times New Roman"/>
+          <w:sz w:val="24"/>
+          <w:szCs w:val="24"/>
+        </w:rPr>
+      </w:pPr>
+    </w:p>
+    <w:p>
+      <w:pPr>
+        <w:spacing w:after="0"/>
+        <w:rPr>
+          <w:rFonts w:ascii="Times New Roman" w:hAnsi="Times New Roman" w:cs="Times New Roman"/>
+          <w:sz w:val="24"/>
+          <w:szCs w:val="24"/>
+        </w:rPr>
+      </w:pPr>
+      <w:r>
+        <w:rPr>
+          <w:rFonts w:ascii="Times New Roman" w:hAnsi="Times New Roman" w:cs="Times New Roman"/>
+          <w:sz w:val="24"/>
+          <w:szCs w:val="24"/>
+        </w:rPr>
+        <w:tab/>
+        <w:t>int num1, num2, num3;</w:t>
+      </w:r>
+    </w:p>
+    <w:p>
+      <w:pPr>
+        <w:spacing w:after="0"/>
+        <w:rPr>
+          <w:rFonts w:ascii="Times New Roman" w:hAnsi="Times New Roman" w:cs="Times New Roman"/>
+          <w:sz w:val="24"/>
+          <w:szCs w:val="24"/>
+        </w:rPr>
+      </w:pPr>
+      <w:r>
+        <w:rPr>
+          <w:rFonts w:ascii="Times New Roman" w:hAnsi="Times New Roman" w:cs="Times New Roman"/>
+          <w:sz w:val="24"/>
+          <w:szCs w:val="24"/>
+        </w:rPr>
+        <w:tab/>
+        <w:t>cout &lt;&lt; "Enter three integers : " ;</w:t>
+      </w:r>
+    </w:p>
+    <w:p>
+      <w:pPr>
+        <w:spacing w:after="0"/>
+        <w:rPr>
+          <w:rFonts w:ascii="Times New Roman" w:hAnsi="Times New Roman" w:cs="Times New Roman"/>
+          <w:sz w:val="24"/>
+          <w:szCs w:val="24"/>
+        </w:rPr>
+      </w:pPr>
+      <w:r>
+        <w:rPr>
+          <w:rFonts w:ascii="Times New Roman" w:hAnsi="Times New Roman" w:cs="Times New Roman"/>
+          <w:sz w:val="24"/>
+          <w:szCs w:val="24"/>
+        </w:rPr>
+        <w:tab/>
+        <w:t>cin &gt;&gt; num1 &gt;&gt; num2 &gt;&gt; num3 ;</w:t>
+      </w:r>
+    </w:p>
+    <w:p>
+      <w:pPr>
+        <w:spacing w:after="0"/>
+        <w:rPr>
+          <w:rFonts w:ascii="Times New Roman" w:hAnsi="Times New Roman" w:cs="Times New Roman"/>
+          <w:sz w:val="24"/>
+          <w:szCs w:val="24"/>
+        </w:rPr>
+      </w:pPr>
+      <w:r>
+        <w:rPr>
+          <w:rFonts w:ascii="Times New Roman" w:hAnsi="Times New Roman" w:cs="Times New Roman"/>
+          <w:sz w:val="24"/>
+          <w:szCs w:val="24"/>
+        </w:rPr>
+        <w:tab/>
+      </w:r>
+    </w:p>
+    <w:p>
+      <w:pPr>
+        <w:spacing w:after="0"/>
+        <w:rPr>
+          <w:rFonts w:ascii="Times New Roman" w:hAnsi="Times New Roman" w:cs="Times New Roman"/>
+          <w:sz w:val="24"/>
+          <w:szCs w:val="24"/>
+        </w:rPr>
+      </w:pPr>
+      <w:r>
+        <w:rPr>
+          <w:rFonts w:ascii="Times New Roman" w:hAnsi="Times New Roman" w:cs="Times New Roman"/>
+          <w:sz w:val="24"/>
+          <w:szCs w:val="24"/>
+        </w:rPr>
+        <w:tab/>
+        <w:t>// creating object while passing values in to constructor</w:t>
+      </w:r>
+    </w:p>
+    <w:p>
+      <w:pPr>
+        <w:spacing w:after="0"/>
+        <w:rPr>
+          <w:rFonts w:ascii="Times New Roman" w:hAnsi="Times New Roman" w:cs="Times New Roman"/>
+          <w:sz w:val="24"/>
+          <w:szCs w:val="24"/>
+        </w:rPr>
+      </w:pPr>
+      <w:r>
+        <w:rPr>
+          <w:rFonts w:ascii="Times New Roman" w:hAnsi="Times New Roman" w:cs="Times New Roman"/>
+          <w:sz w:val="24"/>
+          <w:szCs w:val="24"/>
+        </w:rPr>
+        <w:tab/>
+        <w:t>ParamConstruct obj(num1, num2, num3);</w:t>
+      </w:r>
+    </w:p>
+    <w:p>
+      <w:pPr>
+        <w:spacing w:after="0"/>
+        <w:rPr>
+          <w:rFonts w:ascii="Times New Roman" w:hAnsi="Times New Roman" w:cs="Times New Roman"/>
+          <w:sz w:val="24"/>
+          <w:szCs w:val="24"/>
+        </w:rPr>
+      </w:pPr>
+      <w:r>
+        <w:rPr>
+          <w:rFonts w:ascii="Times New Roman" w:hAnsi="Times New Roman" w:cs="Times New Roman"/>
+          <w:sz w:val="24"/>
+          <w:szCs w:val="24"/>
+        </w:rPr>
+        <w:tab/>
+        <w:t>cout &lt;&lt; "printing the members of object...\n";</w:t>
+      </w:r>
+    </w:p>
+    <w:p>
+      <w:pPr>
+        <w:spacing w:after="0"/>
+        <w:rPr>
+          <w:rFonts w:ascii="Times New Roman" w:hAnsi="Times New Roman" w:cs="Times New Roman"/>
+          <w:sz w:val="24"/>
+          <w:szCs w:val="24"/>
+        </w:rPr>
+      </w:pPr>
+      <w:r>
+        <w:rPr>
+          <w:rFonts w:ascii="Times New Roman" w:hAnsi="Times New Roman" w:cs="Times New Roman"/>
+          <w:sz w:val="24"/>
+          <w:szCs w:val="24"/>
+        </w:rPr>
+        <w:lastRenderedPageBreak/>
+        <w:tab/>
+        <w:t>obj.printData();</w:t>
+      </w:r>
+    </w:p>
+    <w:p>
+      <w:pPr>
+        <w:spacing w:after="0"/>
+        <w:rPr>
+          <w:rFonts w:ascii="Times New Roman" w:hAnsi="Times New Roman" w:cs="Times New Roman"/>
+          <w:sz w:val="24"/>
+          <w:szCs w:val="24"/>
+        </w:rPr>
+      </w:pPr>
+      <w:r>
+        <w:rPr>
+          <w:rFonts w:ascii="Times New Roman" w:hAnsi="Times New Roman" w:cs="Times New Roman"/>
+          <w:sz w:val="24"/>
+          <w:szCs w:val="24"/>
+        </w:rPr>
+        <w:tab/>
+        <w:t>return 0;</w:t>
+      </w:r>
+    </w:p>
+    <w:p>
+      <w:pPr>
+        <w:spacing w:after="0"/>
+        <w:rPr>
+          <w:rFonts w:ascii="Times New Roman" w:hAnsi="Times New Roman" w:cs="Times New Roman"/>
+          <w:sz w:val="24"/>
+          <w:szCs w:val="24"/>
+        </w:rPr>
+      </w:pPr>
+      <w:r>
+        <w:rPr>
+          <w:rFonts w:ascii="Times New Roman" w:hAnsi="Times New Roman" w:cs="Times New Roman"/>
+          <w:sz w:val="24"/>
+          <w:szCs w:val="24"/>
+        </w:rPr>
+        <w:t>}</w:t>
+      </w:r>
+    </w:p>
+    <w:p>
+      <w:pPr>
+        <w:rPr>
+          <w:rFonts w:ascii="Times New Roman" w:hAnsi="Times New Roman" w:cs="Times New Roman"/>
+          <w:b/>
+          <w:bCs/>
+          <w:sz w:val="28"/>
+          <w:szCs w:val="24"/>
+        </w:rPr>
+      </w:pPr>
+      <w:r>
+        <w:rPr>
+          <w:rFonts w:ascii="Times New Roman" w:hAnsi="Times New Roman" w:cs="Times New Roman"/>
+          <w:b/>
+          <w:bCs/>
+          <w:sz w:val="28"/>
+          <w:szCs w:val="24"/>
+        </w:rPr>
+        <w:t xml:space="preserve">Output : </w:t>
+      </w:r>
+    </w:p>
+    <w:p>
+      <w:pPr>
+        <w:rPr>
+          <w:rFonts w:ascii="Times New Roman" w:hAnsi="Times New Roman" w:cs="Times New Roman"/>
+          <w:b/>
+          <w:bCs/>
+          <w:sz w:val="28"/>
+          <w:szCs w:val="24"/>
+        </w:rPr>
+      </w:pPr>
+      <w:r>
+        <w:rPr>
+          <w:rFonts w:ascii="Times New Roman" w:hAnsi="Times New Roman" w:cs="Times New Roman"/>
+          <w:b/>
+          <w:bCs/>
+          <w:noProof/>
+          <w:sz w:val="28"/>
+          <w:szCs w:val="24"/>
+        </w:rPr>
+        <w:drawing>
+          <wp:inline distT="0" distB="0" distL="0" distR="0">
+            <wp:extent cx="5686425" cy="1733550"/>
+            <wp:effectExtent l="19050" t="0" r="9525" b="0"/>
+            <wp:docPr id="66" name="Picture 1"/>
+            <wp:cNvGraphicFramePr>
+              <a:graphicFrameLocks xmlns:a="http://schemas.openxmlformats.org/drawingml/2006/main" noChangeAspect="1"/>
+            </wp:cNvGraphicFramePr>
+            <a:graphic xmlns:a="http://schemas.openxmlformats.org/drawingml/2006/main">
+              <a:graphicData uri="http://schemas.openxmlformats.org/drawingml/2006/picture">
+                <pic:pic xmlns:pic="http://schemas.openxmlformats.org/drawingml/2006/picture">
+                  <pic:nvPicPr>
+                    <pic:cNvPr id="0" name="Picture 1"/>
+                    <pic:cNvPicPr>
+                      <a:picLocks noChangeAspect="1" noChangeArrowheads="1"/>
+                    </pic:cNvPicPr>
+                  </pic:nvPicPr>
+                  <pic:blipFill>
+                    <a:blip r:embed="rId57"/>
+                    <a:srcRect/>
+                    <a:stretch>
+                      <a:fillRect/>
+                    </a:stretch>
+                  </pic:blipFill>
+                  <pic:spPr bwMode="auto">
+                    <a:xfrm>
+                      <a:off x="0" y="0"/>
+                      <a:ext cx="5686425" cy="1733550"/>
+                    </a:xfrm>
+                    <a:prstGeom prst="rect">
+                      <a:avLst/>
+                    </a:prstGeom>
+                    <a:noFill/>
+                    <a:ln w="9525">
+                      <a:noFill/>
+                      <a:miter lim="800000"/>
+                      <a:headEnd/>
+                      <a:tailEnd/>
+                    </a:ln>
+                  </pic:spPr>
+                </pic:pic>
+              </a:graphicData>
+            </a:graphic>
+          </wp:inline>
+        </w:drawing>
+      </w:r>
     </w:p>
     <w:p>
       <w:pPr>
@@ -39668,7 +40557,7 @@
                     </pic:cNvPicPr>
                   </pic:nvPicPr>
                   <pic:blipFill>
-                    <a:blip r:embed="rId57"/>
+                    <a:blip r:embed="rId58"/>
                     <a:srcRect/>
                     <a:stretch>
                       <a:fillRect/>
@@ -40305,7 +41194,7 @@
                     </pic:cNvPicPr>
                   </pic:nvPicPr>
                   <pic:blipFill>
-                    <a:blip r:embed="rId58"/>
+                    <a:blip r:embed="rId59"/>
                     <a:srcRect/>
                     <a:stretch>
                       <a:fillRect/>
@@ -41301,7 +42190,7 @@
                     </pic:cNvPicPr>
                   </pic:nvPicPr>
                   <pic:blipFill>
-                    <a:blip r:embed="rId59"/>
+                    <a:blip r:embed="rId60"/>
                     <a:srcRect/>
                     <a:stretch>
                       <a:fillRect/>
@@ -42318,7 +43207,7 @@
                     </pic:cNvPicPr>
                   </pic:nvPicPr>
                   <pic:blipFill>
-                    <a:blip r:embed="rId60"/>
+                    <a:blip r:embed="rId61"/>
                     <a:srcRect/>
                     <a:stretch>
                       <a:fillRect/>
@@ -42982,7 +43871,7 @@
                     </pic:cNvPicPr>
                   </pic:nvPicPr>
                   <pic:blipFill>
-                    <a:blip r:embed="rId61"/>
+                    <a:blip r:embed="rId62"/>
                     <a:srcRect/>
                     <a:stretch>
                       <a:fillRect/>
@@ -43739,7 +44628,7 @@
                     </pic:cNvPicPr>
                   </pic:nvPicPr>
                   <pic:blipFill>
-                    <a:blip r:embed="rId62"/>
+                    <a:blip r:embed="rId63"/>
                     <a:srcRect/>
                     <a:stretch>
                       <a:fillRect/>
@@ -44642,7 +45531,7 @@
                     </pic:cNvPicPr>
                   </pic:nvPicPr>
                   <pic:blipFill>
-                    <a:blip r:embed="rId63"/>
+                    <a:blip r:embed="rId64"/>
                     <a:srcRect/>
                     <a:stretch>
                       <a:fillRect/>
@@ -45585,7 +46474,7 @@
                     </pic:cNvPicPr>
                   </pic:nvPicPr>
                   <pic:blipFill>
-                    <a:blip r:embed="rId64"/>
+                    <a:blip r:embed="rId65"/>
                     <a:srcRect/>
                     <a:stretch>
                       <a:fillRect/>
@@ -46598,7 +47487,7 @@
                     </pic:cNvPicPr>
                   </pic:nvPicPr>
                   <pic:blipFill>
-                    <a:blip r:embed="rId65"/>
+                    <a:blip r:embed="rId66"/>
                     <a:srcRect/>
                     <a:stretch>
                       <a:fillRect/>
@@ -47416,7 +48305,7 @@
                     </pic:cNvPicPr>
                   </pic:nvPicPr>
                   <pic:blipFill>
-                    <a:blip r:embed="rId66"/>
+                    <a:blip r:embed="rId67"/>
                     <a:srcRect/>
                     <a:stretch>
                       <a:fillRect/>
@@ -48198,7 +49087,7 @@
                     </pic:cNvPicPr>
                   </pic:nvPicPr>
                   <pic:blipFill>
-                    <a:blip r:embed="rId67"/>
+                    <a:blip r:embed="rId68"/>
                     <a:srcRect/>
                     <a:stretch>
                       <a:fillRect/>
@@ -49084,7 +49973,7 @@
                     </pic:cNvPicPr>
                   </pic:nvPicPr>
                   <pic:blipFill>
-                    <a:blip r:embed="rId68"/>
+                    <a:blip r:embed="rId69"/>
                     <a:srcRect/>
                     <a:stretch>
                       <a:fillRect/>
@@ -50137,7 +51026,7 @@
                     </pic:cNvPicPr>
                   </pic:nvPicPr>
                   <pic:blipFill>
-                    <a:blip r:embed="rId69"/>
+                    <a:blip r:embed="rId70"/>
                     <a:srcRect/>
                     <a:stretch>
                       <a:fillRect/>
@@ -51023,7 +51912,7 @@
                     </pic:cNvPicPr>
                   </pic:nvPicPr>
                   <pic:blipFill>
-                    <a:blip r:embed="rId70"/>
+                    <a:blip r:embed="rId71"/>
                     <a:srcRect/>
                     <a:stretch>
                       <a:fillRect/>
@@ -52064,7 +52953,7 @@
                     </pic:cNvPicPr>
                   </pic:nvPicPr>
                   <pic:blipFill>
-                    <a:blip r:embed="rId71"/>
+                    <a:blip r:embed="rId72"/>
                     <a:srcRect/>
                     <a:stretch>
                       <a:fillRect/>
@@ -53078,7 +53967,7 @@
                     </pic:cNvPicPr>
                   </pic:nvPicPr>
                   <pic:blipFill>
-                    <a:blip r:embed="rId72"/>
+                    <a:blip r:embed="rId73"/>
                     <a:srcRect/>
                     <a:stretch>
                       <a:fillRect/>
@@ -53108,8 +53997,8 @@
       </w:r>
     </w:p>
     <w:sectPr>
-      <w:headerReference w:type="default" r:id="rId73"/>
-      <w:footerReference w:type="default" r:id="rId74"/>
+      <w:headerReference w:type="default" r:id="rId74"/>
+      <w:footerReference w:type="default" r:id="rId75"/>
       <w:pgSz w:w="11907" w:h="16839" w:code="9"/>
       <w:pgMar w:top="720" w:right="720" w:bottom="720" w:left="720" w:header="708" w:footer="542" w:gutter="0"/>
       <w:pgBorders w:offsetFrom="page">
@@ -53202,7 +54091,7 @@
         <w:rFonts w:asciiTheme="majorHAnsi" w:hAnsiTheme="majorHAnsi" w:cstheme="majorHAnsi"/>
         <w:noProof/>
       </w:rPr>
-      <w:t>85</w:t>
+      <w:t>64</w:t>
     </w:r>
     <w:r>
       <w:rPr>
@@ -54277,6 +55166,7 @@
   <w:style w:type="character" w:default="1" w:styleId="DefaultParagraphFont">
     <w:name w:val="Default Paragraph Font"/>
     <w:uiPriority w:val="1"/>
+    <w:semiHidden/>
     <w:unhideWhenUsed/>
   </w:style>
   <w:style w:type="table" w:default="1" w:styleId="TableNormal">

</xml_diff>